<commit_message>
nmv 13 02 2026
</commit_message>
<xml_diff>
--- a/TS Jatai Ghanam Project/TS 6.4/TS 6.4 Ghanam Malayalam Corrections.docx
+++ b/TS Jatai Ghanam Project/TS 6.4/TS 6.4 Ghanam Malayalam Corrections.docx
@@ -100,20 +100,9 @@
           <w:bCs/>
           <w:sz w:val="32"/>
           <w:szCs w:val="32"/>
-          <w:highlight w:val="red"/>
-          <w:u w:val="single"/>
-        </w:rPr>
-        <w:t>????</w:t>
-      </w:r>
-      <w:r>
-        <w:rPr>
-          <w:b/>
-          <w:bCs/>
-          <w:sz w:val="32"/>
-          <w:szCs w:val="32"/>
-          <w:u w:val="single"/>
-        </w:rPr>
-        <w:t xml:space="preserve"> </w:t>
+          <w:u w:val="single"/>
+        </w:rPr>
+        <w:t>31st  Jan 2026</w:t>
       </w:r>
     </w:p>
     <w:p>
@@ -502,6 +491,7 @@
         </w:rPr>
         <w:t xml:space="preserve"> </w:t>
       </w:r>
+      <w:proofErr w:type="gramStart"/>
       <w:r>
         <w:rPr>
           <w:b/>
@@ -530,7 +520,18 @@
           <w:szCs w:val="32"/>
           <w:u w:val="single"/>
         </w:rPr>
-        <w:t xml:space="preserve">– </w:t>
+        <w:t>–</w:t>
+      </w:r>
+      <w:proofErr w:type="gramEnd"/>
+      <w:r>
+        <w:rPr>
+          <w:b/>
+          <w:bCs/>
+          <w:sz w:val="32"/>
+          <w:szCs w:val="32"/>
+          <w:u w:val="single"/>
+        </w:rPr>
+        <w:t xml:space="preserve"> </w:t>
       </w:r>
       <w:r>
         <w:rPr>

</xml_diff>